<commit_message>
Changement du lien de la documentation, E5
</commit_message>
<xml_diff>
--- a/docs/Épreuve E5 - GSB Certif.docx
+++ b/docs/Épreuve E5 - GSB Certif.docx
@@ -1048,6 +1048,14 @@
                 <w:sz w:val="20"/>
                 <w:szCs w:val="24"/>
               </w:rPr>
+              <w:fldChar w:fldCharType="separate"/>
+            </w:r>
+            <w:r>
+              <w:rPr>
+                <w:b/>
+                <w:sz w:val="20"/>
+                <w:szCs w:val="24"/>
+              </w:rPr>
               <w:fldChar w:fldCharType="end"/>
             </w:r>
             <w:r>
@@ -1114,6 +1122,14 @@
                 <w:sz w:val="20"/>
                 <w:szCs w:val="24"/>
               </w:rPr>
+            </w:r>
+            <w:r>
+              <w:rPr>
+                <w:b/>
+                <w:sz w:val="20"/>
+                <w:szCs w:val="24"/>
+              </w:rPr>
+              <w:fldChar w:fldCharType="separate"/>
             </w:r>
             <w:r>
               <w:rPr>
@@ -1834,6 +1850,7 @@
               <w:rPr>
                 <w:rFonts w:ascii="Arial" w:hAnsi="Arial" w:cs="Arial"/>
                 <w:b/>
+                <w:bCs/>
                 <w:sz w:val="20"/>
                 <w:lang w:val="en-GB"/>
               </w:rPr>
@@ -1842,10 +1859,8 @@
               <w:r>
                 <w:rPr>
                   <w:rStyle w:val="Lienhypertexte"/>
-                  <w:rFonts w:ascii="Arial" w:hAnsi="Arial" w:cs="Arial"/>
                   <w:b/>
-                  <w:sz w:val="20"/>
-                  <w:lang w:val="en-GB"/>
+                  <w:bCs/>
                 </w:rPr>
                 <w:t>https://drive.google.com/drive/folders/1ht2ODMck6gzYHC14T2oRpMYJmmKP1VI_?usp=sharing</w:t>
               </w:r>
@@ -2054,7 +2069,6 @@
                 <w:sz w:val="22"/>
                 <w:szCs w:val="22"/>
               </w:rPr>
-              <w:lastRenderedPageBreak/>
               <w:t xml:space="preserve">BTS </w:t>
             </w:r>
             <w:r>
@@ -2635,21 +2649,7 @@
                 <w:rFonts w:ascii="Cambria Math" w:hAnsi="Cambria Math"/>
                 <w:szCs w:val="20"/>
               </w:rPr>
-              <w:t xml:space="preserve"> j’ai utilisé </w:t>
-            </w:r>
-            <w:r>
-              <w:rPr>
-                <w:rFonts w:ascii="Cambria Math" w:hAnsi="Cambria Math"/>
-                <w:szCs w:val="20"/>
-              </w:rPr>
-              <w:t>Git</w:t>
-            </w:r>
-            <w:r>
-              <w:rPr>
-                <w:rFonts w:ascii="Cambria Math" w:hAnsi="Cambria Math"/>
-                <w:szCs w:val="20"/>
-              </w:rPr>
-              <w:t xml:space="preserve"> pour pouvoir travailler depuis plusieurs endroits et avoir des sauvegardes de mon projet. Avec chaque appareil sur lequel j’ai travaillé j’ai dû installer PHP pour pouvoir lancer en local l’application. Je n’ai pas eu le besoin d’installer de base de données en local</w:t>
+              <w:t xml:space="preserve"> j’ai utilisé Git pour pouvoir travailler depuis plusieurs endroits et avoir des sauvegardes de mon projet. Avec chaque appareil sur lequel j’ai travaillé j’ai dû installer PHP pour pouvoir lancer en local l’application. Je n’ai pas eu le besoin d’installer de base de données en local</w:t>
             </w:r>
             <w:r>
               <w:rPr>

</xml_diff>